<commit_message>
updated proposal based on first review comments for project proposal
</commit_message>
<xml_diff>
--- a/doc/proposal.docx
+++ b/doc/proposal.docx
@@ -760,182 +760,6 @@
           <w:rFonts w:ascii="Times New Roman" w:eastAsia="Times New Roman" w:hAnsi="Times New Roman" w:cs="Times New Roman"/>
         </w:rPr>
       </w:pPr>
-      <w:r>
-        <w:rPr>
-          <w:rFonts w:ascii="Arial" w:eastAsia="Times New Roman" w:hAnsi="Arial" w:cs="Arial"/>
-          <w:b/>
-          <w:bCs/>
-          <w:color w:val="000000"/>
-          <w:sz w:val="22"/>
-          <w:szCs w:val="22"/>
-        </w:rPr>
-        <w:t>Problem Statement</w:t>
-      </w:r>
-    </w:p>
-    <w:p>
-      <w:pPr>
-        <w:ind w:firstLine="720"/>
-        <w:rPr>
-          <w:rFonts w:ascii="Arial" w:eastAsia="Times New Roman" w:hAnsi="Arial" w:cs="Arial"/>
-          <w:color w:val="000000"/>
-          <w:sz w:val="22"/>
-          <w:szCs w:val="22"/>
-        </w:rPr>
-      </w:pPr>
-      <w:r>
-        <w:rPr>
-          <w:rFonts w:ascii="Arial" w:eastAsia="Times New Roman" w:hAnsi="Arial" w:cs="Arial"/>
-          <w:color w:val="000000"/>
-          <w:sz w:val="22"/>
-          <w:szCs w:val="22"/>
-        </w:rPr>
-        <w:t xml:space="preserve">From set of human labeled sound files </w:t>
-      </w:r>
-      <w:r>
-        <w:rPr>
-          <w:rFonts w:ascii="Arial" w:eastAsia="Times New Roman" w:hAnsi="Arial" w:cs="Arial"/>
-          <w:color w:val="000000"/>
-          <w:sz w:val="22"/>
-          <w:szCs w:val="22"/>
-        </w:rPr>
-        <w:t xml:space="preserve">a model </w:t>
-      </w:r>
-      <w:r>
-        <w:rPr>
-          <w:rFonts w:ascii="Arial" w:eastAsia="Times New Roman" w:hAnsi="Arial" w:cs="Arial"/>
-          <w:color w:val="000000"/>
-          <w:sz w:val="22"/>
-          <w:szCs w:val="22"/>
-        </w:rPr>
-        <w:t xml:space="preserve">has to </w:t>
-      </w:r>
-      <w:r>
-        <w:rPr>
-          <w:rFonts w:ascii="Arial" w:eastAsia="Times New Roman" w:hAnsi="Arial" w:cs="Arial"/>
-          <w:color w:val="000000"/>
-          <w:sz w:val="22"/>
-          <w:szCs w:val="22"/>
-        </w:rPr>
-        <w:t>be built</w:t>
-      </w:r>
-      <w:r>
-        <w:rPr>
-          <w:rFonts w:ascii="Arial" w:eastAsia="Times New Roman" w:hAnsi="Arial" w:cs="Arial"/>
-          <w:color w:val="000000"/>
-          <w:sz w:val="22"/>
-          <w:szCs w:val="22"/>
-        </w:rPr>
-        <w:t xml:space="preserve"> by training with train </w:t>
-      </w:r>
-      <w:proofErr w:type="gramStart"/>
-      <w:r>
-        <w:rPr>
-          <w:rFonts w:ascii="Arial" w:eastAsia="Times New Roman" w:hAnsi="Arial" w:cs="Arial"/>
-          <w:color w:val="000000"/>
-          <w:sz w:val="22"/>
-          <w:szCs w:val="22"/>
-        </w:rPr>
-        <w:t xml:space="preserve">dataset </w:t>
-      </w:r>
-      <w:r>
-        <w:rPr>
-          <w:rFonts w:ascii="Arial" w:eastAsia="Times New Roman" w:hAnsi="Arial" w:cs="Arial"/>
-          <w:color w:val="000000"/>
-          <w:sz w:val="22"/>
-          <w:szCs w:val="22"/>
-        </w:rPr>
-        <w:t xml:space="preserve"> in</w:t>
-      </w:r>
-      <w:proofErr w:type="gramEnd"/>
-      <w:r>
-        <w:rPr>
-          <w:rFonts w:ascii="Arial" w:eastAsia="Times New Roman" w:hAnsi="Arial" w:cs="Arial"/>
-          <w:color w:val="000000"/>
-          <w:sz w:val="22"/>
-          <w:szCs w:val="22"/>
-        </w:rPr>
-        <w:t xml:space="preserve">   .wav format.</w:t>
-      </w:r>
-      <w:r>
-        <w:rPr>
-          <w:rFonts w:ascii="Arial" w:eastAsia="Times New Roman" w:hAnsi="Arial" w:cs="Arial"/>
-          <w:color w:val="000000"/>
-          <w:sz w:val="22"/>
-          <w:szCs w:val="22"/>
-        </w:rPr>
-        <w:t xml:space="preserve">  Train dataset has sound files which can be converted into 1D array and labels are provided from csv file Train.csv. </w:t>
-      </w:r>
-      <w:r>
-        <w:rPr>
-          <w:rFonts w:ascii="Arial" w:eastAsia="Times New Roman" w:hAnsi="Arial" w:cs="Arial"/>
-          <w:color w:val="000000"/>
-          <w:sz w:val="22"/>
-          <w:szCs w:val="22"/>
-        </w:rPr>
-        <w:t xml:space="preserve"> </w:t>
-      </w:r>
-      <w:r>
-        <w:rPr>
-          <w:rFonts w:ascii="Arial" w:eastAsia="Times New Roman" w:hAnsi="Arial" w:cs="Arial"/>
-          <w:color w:val="000000"/>
-          <w:sz w:val="22"/>
-          <w:szCs w:val="22"/>
-        </w:rPr>
-        <w:t xml:space="preserve"> CNN </w:t>
-      </w:r>
-      <w:proofErr w:type="gramStart"/>
-      <w:r>
-        <w:rPr>
-          <w:rFonts w:ascii="Arial" w:eastAsia="Times New Roman" w:hAnsi="Arial" w:cs="Arial"/>
-          <w:color w:val="000000"/>
-          <w:sz w:val="22"/>
-          <w:szCs w:val="22"/>
-        </w:rPr>
-        <w:t>techniques  can</w:t>
-      </w:r>
-      <w:proofErr w:type="gramEnd"/>
-      <w:r>
-        <w:rPr>
-          <w:rFonts w:ascii="Arial" w:eastAsia="Times New Roman" w:hAnsi="Arial" w:cs="Arial"/>
-          <w:color w:val="000000"/>
-          <w:sz w:val="22"/>
-          <w:szCs w:val="22"/>
-        </w:rPr>
-        <w:t xml:space="preserve"> be used </w:t>
-      </w:r>
-      <w:r>
-        <w:rPr>
-          <w:rFonts w:ascii="Arial" w:eastAsia="Times New Roman" w:hAnsi="Arial" w:cs="Arial"/>
-          <w:color w:val="000000"/>
-          <w:sz w:val="22"/>
-          <w:szCs w:val="22"/>
-        </w:rPr>
-        <w:t>to train the model</w:t>
-      </w:r>
-      <w:r>
-        <w:rPr>
-          <w:rFonts w:ascii="Arial" w:eastAsia="Times New Roman" w:hAnsi="Arial" w:cs="Arial"/>
-          <w:color w:val="000000"/>
-          <w:sz w:val="22"/>
-          <w:szCs w:val="22"/>
-        </w:rPr>
-        <w:t>. Human labeled data set can be split into train validation and test, so that prediction accuracy can be measured.</w:t>
-      </w:r>
-    </w:p>
-    <w:p>
-      <w:pPr>
-        <w:spacing w:after="240"/>
-        <w:rPr>
-          <w:rFonts w:ascii="Times New Roman" w:eastAsia="Times New Roman" w:hAnsi="Times New Roman" w:cs="Times New Roman"/>
-        </w:rPr>
-      </w:pPr>
-    </w:p>
-    <w:p>
-      <w:pPr>
-        <w:rPr>
-          <w:rFonts w:ascii="Times New Roman" w:eastAsia="Times New Roman" w:hAnsi="Times New Roman" w:cs="Times New Roman"/>
-        </w:rPr>
-      </w:pPr>
       <w:proofErr w:type="gramStart"/>
       <w:r>
         <w:rPr>
@@ -1050,6 +874,63 @@
     <w:p>
       <w:pPr>
         <w:rPr>
+          <w:rFonts w:ascii="Arial" w:eastAsia="Times New Roman" w:hAnsi="Arial" w:cs="Arial"/>
+          <w:bCs/>
+          <w:color w:val="000000"/>
+          <w:sz w:val="22"/>
+          <w:szCs w:val="22"/>
+        </w:rPr>
+      </w:pPr>
+      <w:r>
+        <w:rPr>
+          <w:rFonts w:ascii="Arial" w:eastAsia="Times New Roman" w:hAnsi="Arial" w:cs="Arial"/>
+          <w:bCs/>
+          <w:color w:val="000000"/>
+          <w:sz w:val="22"/>
+          <w:szCs w:val="22"/>
+        </w:rPr>
+        <w:t xml:space="preserve">Data </w:t>
+      </w:r>
+      <w:proofErr w:type="gramStart"/>
+      <w:r>
+        <w:rPr>
+          <w:rFonts w:ascii="Arial" w:eastAsia="Times New Roman" w:hAnsi="Arial" w:cs="Arial"/>
+          <w:bCs/>
+          <w:color w:val="000000"/>
+          <w:sz w:val="22"/>
+          <w:szCs w:val="22"/>
+        </w:rPr>
+        <w:t>Source :</w:t>
+      </w:r>
+      <w:proofErr w:type="gramEnd"/>
+    </w:p>
+    <w:p>
+      <w:pPr>
+        <w:rPr>
+          <w:rFonts w:ascii="Times New Roman" w:eastAsia="Times New Roman" w:hAnsi="Times New Roman" w:cs="Times New Roman"/>
+        </w:rPr>
+      </w:pPr>
+      <w:hyperlink r:id="rId9" w:history="1">
+        <w:r>
+          <w:rPr>
+            <w:rStyle w:val="Hyperlink"/>
+            <w:rFonts w:ascii="Times New Roman" w:eastAsia="Times New Roman" w:hAnsi="Times New Roman" w:cs="Times New Roman"/>
+          </w:rPr>
+          <w:t>https://www.kaggle.com/c/freesound-audio-tagging/data</w:t>
+        </w:r>
+      </w:hyperlink>
+    </w:p>
+    <w:p>
+      <w:pPr>
+        <w:rPr>
+          <w:rFonts w:ascii="Times New Roman" w:eastAsia="Times New Roman" w:hAnsi="Times New Roman" w:cs="Times New Roman"/>
+        </w:rPr>
+      </w:pPr>
+    </w:p>
+    <w:p>
+      <w:pPr>
+        <w:spacing w:after="240"/>
+        <w:rPr>
           <w:rFonts w:ascii="Times New Roman" w:eastAsia="Times New Roman" w:hAnsi="Times New Roman" w:cs="Times New Roman"/>
         </w:rPr>
       </w:pPr>
@@ -1069,6 +950,179 @@
           <w:sz w:val="22"/>
           <w:szCs w:val="22"/>
         </w:rPr>
+        <w:t>Problem Statement</w:t>
+      </w:r>
+    </w:p>
+    <w:p>
+      <w:pPr>
+        <w:ind w:firstLine="720"/>
+        <w:rPr>
+          <w:rFonts w:ascii="Arial" w:eastAsia="Times New Roman" w:hAnsi="Arial" w:cs="Arial"/>
+          <w:color w:val="000000"/>
+          <w:sz w:val="22"/>
+          <w:szCs w:val="22"/>
+        </w:rPr>
+      </w:pPr>
+      <w:r>
+        <w:rPr>
+          <w:rFonts w:ascii="Arial" w:eastAsia="Times New Roman" w:hAnsi="Arial" w:cs="Arial"/>
+          <w:color w:val="000000"/>
+          <w:sz w:val="22"/>
+          <w:szCs w:val="22"/>
+        </w:rPr>
+        <w:t xml:space="preserve">From set of human labeled sound files </w:t>
+      </w:r>
+      <w:r>
+        <w:rPr>
+          <w:rFonts w:ascii="Arial" w:eastAsia="Times New Roman" w:hAnsi="Arial" w:cs="Arial"/>
+          <w:color w:val="000000"/>
+          <w:sz w:val="22"/>
+          <w:szCs w:val="22"/>
+        </w:rPr>
+        <w:t xml:space="preserve">a model </w:t>
+      </w:r>
+      <w:r>
+        <w:rPr>
+          <w:rFonts w:ascii="Arial" w:eastAsia="Times New Roman" w:hAnsi="Arial" w:cs="Arial"/>
+          <w:color w:val="000000"/>
+          <w:sz w:val="22"/>
+          <w:szCs w:val="22"/>
+        </w:rPr>
+        <w:t xml:space="preserve">has to </w:t>
+      </w:r>
+      <w:r>
+        <w:rPr>
+          <w:rFonts w:ascii="Arial" w:eastAsia="Times New Roman" w:hAnsi="Arial" w:cs="Arial"/>
+          <w:color w:val="000000"/>
+          <w:sz w:val="22"/>
+          <w:szCs w:val="22"/>
+        </w:rPr>
+        <w:t>be built</w:t>
+      </w:r>
+      <w:r>
+        <w:rPr>
+          <w:rFonts w:ascii="Arial" w:eastAsia="Times New Roman" w:hAnsi="Arial" w:cs="Arial"/>
+          <w:color w:val="000000"/>
+          <w:sz w:val="22"/>
+          <w:szCs w:val="22"/>
+        </w:rPr>
+        <w:t xml:space="preserve"> by training with train </w:t>
+      </w:r>
+      <w:proofErr w:type="gramStart"/>
+      <w:r>
+        <w:rPr>
+          <w:rFonts w:ascii="Arial" w:eastAsia="Times New Roman" w:hAnsi="Arial" w:cs="Arial"/>
+          <w:color w:val="000000"/>
+          <w:sz w:val="22"/>
+          <w:szCs w:val="22"/>
+        </w:rPr>
+        <w:t xml:space="preserve">dataset </w:t>
+      </w:r>
+      <w:r>
+        <w:rPr>
+          <w:rFonts w:ascii="Arial" w:eastAsia="Times New Roman" w:hAnsi="Arial" w:cs="Arial"/>
+          <w:color w:val="000000"/>
+          <w:sz w:val="22"/>
+          <w:szCs w:val="22"/>
+        </w:rPr>
+        <w:t xml:space="preserve"> in</w:t>
+      </w:r>
+      <w:proofErr w:type="gramEnd"/>
+      <w:r>
+        <w:rPr>
+          <w:rFonts w:ascii="Arial" w:eastAsia="Times New Roman" w:hAnsi="Arial" w:cs="Arial"/>
+          <w:color w:val="000000"/>
+          <w:sz w:val="22"/>
+          <w:szCs w:val="22"/>
+        </w:rPr>
+        <w:t xml:space="preserve">   .wav format.</w:t>
+      </w:r>
+      <w:r>
+        <w:rPr>
+          <w:rFonts w:ascii="Arial" w:eastAsia="Times New Roman" w:hAnsi="Arial" w:cs="Arial"/>
+          <w:color w:val="000000"/>
+          <w:sz w:val="22"/>
+          <w:szCs w:val="22"/>
+        </w:rPr>
+        <w:t xml:space="preserve">  Train dataset has sound files which can be converted into 1D array and labels are provided from csv file Train.csv. </w:t>
+      </w:r>
+      <w:r>
+        <w:rPr>
+          <w:rFonts w:ascii="Arial" w:eastAsia="Times New Roman" w:hAnsi="Arial" w:cs="Arial"/>
+          <w:color w:val="000000"/>
+          <w:sz w:val="22"/>
+          <w:szCs w:val="22"/>
+        </w:rPr>
+        <w:t xml:space="preserve"> </w:t>
+      </w:r>
+      <w:r>
+        <w:rPr>
+          <w:rFonts w:ascii="Arial" w:eastAsia="Times New Roman" w:hAnsi="Arial" w:cs="Arial"/>
+          <w:color w:val="000000"/>
+          <w:sz w:val="22"/>
+          <w:szCs w:val="22"/>
+        </w:rPr>
+        <w:t xml:space="preserve"> CNN </w:t>
+      </w:r>
+      <w:proofErr w:type="gramStart"/>
+      <w:r>
+        <w:rPr>
+          <w:rFonts w:ascii="Arial" w:eastAsia="Times New Roman" w:hAnsi="Arial" w:cs="Arial"/>
+          <w:color w:val="000000"/>
+          <w:sz w:val="22"/>
+          <w:szCs w:val="22"/>
+        </w:rPr>
+        <w:t>techniques  can</w:t>
+      </w:r>
+      <w:proofErr w:type="gramEnd"/>
+      <w:r>
+        <w:rPr>
+          <w:rFonts w:ascii="Arial" w:eastAsia="Times New Roman" w:hAnsi="Arial" w:cs="Arial"/>
+          <w:color w:val="000000"/>
+          <w:sz w:val="22"/>
+          <w:szCs w:val="22"/>
+        </w:rPr>
+        <w:t xml:space="preserve"> be used to train the model. Human labeled data set can be split into train validation and test, so that prediction accuracy can be measured.</w:t>
+      </w:r>
+    </w:p>
+    <w:p>
+      <w:pPr>
+        <w:spacing w:after="240"/>
+        <w:rPr>
+          <w:rFonts w:ascii="Times New Roman" w:eastAsia="Times New Roman" w:hAnsi="Times New Roman" w:cs="Times New Roman"/>
+        </w:rPr>
+      </w:pPr>
+    </w:p>
+    <w:p>
+      <w:pPr>
+        <w:spacing w:after="240"/>
+        <w:rPr>
+          <w:rFonts w:ascii="Times New Roman" w:eastAsia="Times New Roman" w:hAnsi="Times New Roman" w:cs="Times New Roman"/>
+        </w:rPr>
+      </w:pPr>
+    </w:p>
+    <w:p>
+      <w:pPr>
+        <w:rPr>
+          <w:rFonts w:ascii="Times New Roman" w:eastAsia="Times New Roman" w:hAnsi="Times New Roman" w:cs="Times New Roman"/>
+        </w:rPr>
+      </w:pPr>
+    </w:p>
+    <w:p>
+      <w:pPr>
+        <w:rPr>
+          <w:rFonts w:ascii="Times New Roman" w:eastAsia="Times New Roman" w:hAnsi="Times New Roman" w:cs="Times New Roman"/>
+        </w:rPr>
+      </w:pPr>
+      <w:r>
+        <w:rPr>
+          <w:rFonts w:ascii="Arial" w:eastAsia="Times New Roman" w:hAnsi="Arial" w:cs="Arial"/>
+          <w:b/>
+          <w:bCs/>
+          <w:color w:val="000000"/>
+          <w:sz w:val="22"/>
+          <w:szCs w:val="22"/>
+        </w:rPr>
         <w:t>Dataset and inputs</w:t>
       </w:r>
     </w:p>
@@ -1130,34 +1184,8 @@
           <w:sz w:val="22"/>
           <w:szCs w:val="22"/>
         </w:rPr>
-        <w:t>audio_test.zip</w:t>
-      </w:r>
-      <w:r>
-        <w:rPr>
-          <w:rFonts w:ascii="Arial" w:eastAsia="Times New Roman" w:hAnsi="Arial" w:cs="Arial"/>
-          <w:color w:val="000000"/>
-          <w:sz w:val="22"/>
-          <w:szCs w:val="22"/>
-        </w:rPr>
-        <w:t xml:space="preserve">  :</w:t>
-      </w:r>
-      <w:proofErr w:type="gramEnd"/>
-      <w:r>
-        <w:rPr>
-          <w:rFonts w:ascii="Arial" w:eastAsia="Times New Roman" w:hAnsi="Arial" w:cs="Arial"/>
-          <w:color w:val="000000"/>
-          <w:sz w:val="22"/>
-          <w:szCs w:val="22"/>
-        </w:rPr>
-        <w:t xml:space="preserve"> folder containing sound files on .wav format for training</w:t>
-      </w:r>
-    </w:p>
-    <w:p>
-      <w:pPr>
-        <w:rPr>
-          <w:rFonts w:ascii="Times New Roman" w:eastAsia="Times New Roman" w:hAnsi="Times New Roman" w:cs="Times New Roman"/>
-        </w:rPr>
-      </w:pPr>
+        <w:t>audio_</w:t>
+      </w:r>
       <w:r>
         <w:rPr>
           <w:rFonts w:ascii="Arial" w:eastAsia="Times New Roman" w:hAnsi="Arial" w:cs="Arial"/>
@@ -1167,46 +1195,8 @@
           <w:sz w:val="22"/>
           <w:szCs w:val="22"/>
         </w:rPr>
-        <w:lastRenderedPageBreak/>
-        <w:t>train.csv</w:t>
-      </w:r>
-      <w:r>
-        <w:rPr>
-          <w:rFonts w:ascii="Arial" w:eastAsia="Times New Roman" w:hAnsi="Arial" w:cs="Arial"/>
-          <w:color w:val="000000"/>
-          <w:sz w:val="22"/>
-          <w:szCs w:val="22"/>
-        </w:rPr>
-        <w:t xml:space="preserve"> - which contains the file name and label </w:t>
-      </w:r>
-      <w:proofErr w:type="gramStart"/>
-      <w:r>
-        <w:rPr>
-          <w:rFonts w:ascii="Arial" w:eastAsia="Times New Roman" w:hAnsi="Arial" w:cs="Arial"/>
-          <w:color w:val="000000"/>
-          <w:sz w:val="22"/>
-          <w:szCs w:val="22"/>
-        </w:rPr>
-        <w:t>( files</w:t>
-      </w:r>
-      <w:proofErr w:type="gramEnd"/>
-      <w:r>
-        <w:rPr>
-          <w:rFonts w:ascii="Arial" w:eastAsia="Times New Roman" w:hAnsi="Arial" w:cs="Arial"/>
-          <w:color w:val="000000"/>
-          <w:sz w:val="22"/>
-          <w:szCs w:val="22"/>
-        </w:rPr>
-        <w:t xml:space="preserve"> have 41 labels so CNN should have 41 classes )</w:t>
-      </w:r>
-    </w:p>
-    <w:p>
-      <w:pPr>
-        <w:rPr>
-          <w:rFonts w:ascii="Times New Roman" w:eastAsia="Times New Roman" w:hAnsi="Times New Roman" w:cs="Times New Roman"/>
-        </w:rPr>
-      </w:pPr>
-      <w:proofErr w:type="gramStart"/>
+        <w:t>train</w:t>
+      </w:r>
       <w:r>
         <w:rPr>
           <w:rFonts w:ascii="Arial" w:eastAsia="Times New Roman" w:hAnsi="Arial" w:cs="Arial"/>
@@ -1216,6 +1206,91 @@
           <w:sz w:val="22"/>
           <w:szCs w:val="22"/>
         </w:rPr>
+        <w:t>.zip</w:t>
+      </w:r>
+      <w:r>
+        <w:rPr>
+          <w:rFonts w:ascii="Arial" w:eastAsia="Times New Roman" w:hAnsi="Arial" w:cs="Arial"/>
+          <w:color w:val="000000"/>
+          <w:sz w:val="22"/>
+          <w:szCs w:val="22"/>
+        </w:rPr>
+        <w:t xml:space="preserve">  :</w:t>
+      </w:r>
+      <w:proofErr w:type="gramEnd"/>
+      <w:r>
+        <w:rPr>
+          <w:rFonts w:ascii="Arial" w:eastAsia="Times New Roman" w:hAnsi="Arial" w:cs="Arial"/>
+          <w:color w:val="000000"/>
+          <w:sz w:val="22"/>
+          <w:szCs w:val="22"/>
+        </w:rPr>
+        <w:t xml:space="preserve"> folder containing sound files on .wav format for training</w:t>
+      </w:r>
+    </w:p>
+    <w:p>
+      <w:pPr>
+        <w:rPr>
+          <w:rFonts w:ascii="Times New Roman" w:eastAsia="Times New Roman" w:hAnsi="Times New Roman" w:cs="Times New Roman"/>
+        </w:rPr>
+      </w:pPr>
+      <w:r>
+        <w:rPr>
+          <w:rFonts w:ascii="Arial" w:eastAsia="Times New Roman" w:hAnsi="Arial" w:cs="Arial"/>
+          <w:i/>
+          <w:iCs/>
+          <w:color w:val="000000"/>
+          <w:sz w:val="22"/>
+          <w:szCs w:val="22"/>
+        </w:rPr>
+        <w:t>train.csv</w:t>
+      </w:r>
+      <w:r>
+        <w:rPr>
+          <w:rFonts w:ascii="Arial" w:eastAsia="Times New Roman" w:hAnsi="Arial" w:cs="Arial"/>
+          <w:color w:val="000000"/>
+          <w:sz w:val="22"/>
+          <w:szCs w:val="22"/>
+        </w:rPr>
+        <w:t xml:space="preserve"> - which contains the file name and label </w:t>
+      </w:r>
+      <w:proofErr w:type="gramStart"/>
+      <w:r>
+        <w:rPr>
+          <w:rFonts w:ascii="Arial" w:eastAsia="Times New Roman" w:hAnsi="Arial" w:cs="Arial"/>
+          <w:color w:val="000000"/>
+          <w:sz w:val="22"/>
+          <w:szCs w:val="22"/>
+        </w:rPr>
+        <w:t>( files</w:t>
+      </w:r>
+      <w:proofErr w:type="gramEnd"/>
+      <w:r>
+        <w:rPr>
+          <w:rFonts w:ascii="Arial" w:eastAsia="Times New Roman" w:hAnsi="Arial" w:cs="Arial"/>
+          <w:color w:val="000000"/>
+          <w:sz w:val="22"/>
+          <w:szCs w:val="22"/>
+        </w:rPr>
+        <w:t xml:space="preserve"> have 41 labels so CNN should have 41 classes )</w:t>
+      </w:r>
+    </w:p>
+    <w:p>
+      <w:pPr>
+        <w:rPr>
+          <w:rFonts w:ascii="Times New Roman" w:eastAsia="Times New Roman" w:hAnsi="Times New Roman" w:cs="Times New Roman"/>
+        </w:rPr>
+      </w:pPr>
+      <w:proofErr w:type="gramStart"/>
+      <w:r>
+        <w:rPr>
+          <w:rFonts w:ascii="Arial" w:eastAsia="Times New Roman" w:hAnsi="Arial" w:cs="Arial"/>
+          <w:i/>
+          <w:iCs/>
+          <w:color w:val="000000"/>
+          <w:sz w:val="22"/>
+          <w:szCs w:val="22"/>
+        </w:rPr>
         <w:t>audio_test.zip</w:t>
       </w:r>
       <w:r>
@@ -1256,6 +1331,315 @@
           <w:szCs w:val="22"/>
         </w:rPr>
         <w:t xml:space="preserve"> competition to assess contestants model accuracy </w:t>
+      </w:r>
+    </w:p>
+    <w:p>
+      <w:pPr>
+        <w:rPr>
+          <w:rFonts w:ascii="Times New Roman" w:eastAsia="Times New Roman" w:hAnsi="Times New Roman" w:cs="Times New Roman"/>
+        </w:rPr>
+      </w:pPr>
+    </w:p>
+    <w:p>
+      <w:pPr>
+        <w:pStyle w:val="HTMLPreformatted"/>
+        <w:wordWrap w:val="0"/>
+        <w:textAlignment w:val="baseline"/>
+        <w:rPr>
+          <w:rFonts w:ascii="Arial" w:hAnsi="Arial" w:cs="Arial"/>
+          <w:color w:val="000000"/>
+          <w:sz w:val="22"/>
+          <w:szCs w:val="22"/>
+        </w:rPr>
+      </w:pPr>
+      <w:r>
+        <w:rPr>
+          <w:rFonts w:ascii="Arial" w:hAnsi="Arial" w:cs="Arial"/>
+          <w:sz w:val="22"/>
+          <w:szCs w:val="22"/>
+        </w:rPr>
+        <w:t xml:space="preserve">Sampling rate in </w:t>
+      </w:r>
+      <w:r>
+        <w:rPr>
+          <w:rFonts w:ascii="Arial" w:hAnsi="Arial" w:cs="Arial"/>
+          <w:sz w:val="22"/>
+          <w:szCs w:val="22"/>
+        </w:rPr>
+        <w:t xml:space="preserve">all of </w:t>
+      </w:r>
+      <w:r>
+        <w:rPr>
+          <w:rFonts w:ascii="Arial" w:hAnsi="Arial" w:cs="Arial"/>
+          <w:sz w:val="22"/>
+          <w:szCs w:val="22"/>
+        </w:rPr>
+        <w:t xml:space="preserve">these files is </w:t>
+      </w:r>
+      <w:r>
+        <w:rPr>
+          <w:rFonts w:ascii="Arial" w:hAnsi="Arial" w:cs="Arial"/>
+          <w:sz w:val="22"/>
+          <w:szCs w:val="22"/>
+        </w:rPr>
+        <w:t xml:space="preserve">standard and equal </w:t>
+      </w:r>
+      <w:r>
+        <w:rPr>
+          <w:rFonts w:ascii="Arial" w:hAnsi="Arial" w:cs="Arial"/>
+          <w:sz w:val="22"/>
+          <w:szCs w:val="22"/>
+        </w:rPr>
+        <w:t xml:space="preserve">to </w:t>
+      </w:r>
+      <w:r>
+        <w:rPr>
+          <w:rFonts w:ascii="Arial" w:hAnsi="Arial" w:cs="Arial"/>
+          <w:color w:val="000000"/>
+          <w:sz w:val="22"/>
+          <w:szCs w:val="22"/>
+        </w:rPr>
+        <w:t>44100</w:t>
+      </w:r>
+      <w:r>
+        <w:rPr>
+          <w:rFonts w:ascii="Arial" w:hAnsi="Arial" w:cs="Arial"/>
+          <w:color w:val="000000"/>
+          <w:sz w:val="22"/>
+          <w:szCs w:val="22"/>
+        </w:rPr>
+        <w:t>, Length of audio is not standard across files, so I’ve decide to pad smaller files.</w:t>
+      </w:r>
+    </w:p>
+    <w:p>
+      <w:pPr>
+        <w:pStyle w:val="HTMLPreformatted"/>
+        <w:wordWrap w:val="0"/>
+        <w:textAlignment w:val="baseline"/>
+        <w:rPr>
+          <w:rFonts w:ascii="Arial" w:hAnsi="Arial" w:cs="Arial"/>
+          <w:color w:val="000000"/>
+          <w:sz w:val="22"/>
+          <w:szCs w:val="22"/>
+        </w:rPr>
+      </w:pPr>
+      <w:r>
+        <w:rPr>
+          <w:rFonts w:ascii="Arial" w:hAnsi="Arial" w:cs="Arial"/>
+          <w:color w:val="000000"/>
+          <w:sz w:val="22"/>
+          <w:szCs w:val="22"/>
+        </w:rPr>
+        <w:drawing>
+          <wp:inline distT="0" distB="0" distL="0" distR="0" wp14:anchorId="394899B0" wp14:editId="0448A04E">
+            <wp:extent cx="5181600" cy="2527300"/>
+            <wp:effectExtent l="0" t="0" r="0" b="0"/>
+            <wp:docPr id="3" name="Picture 3"/>
+            <wp:cNvGraphicFramePr>
+              <a:graphicFrameLocks xmlns:a="http://schemas.openxmlformats.org/drawingml/2006/main" noChangeAspect="1"/>
+            </wp:cNvGraphicFramePr>
+            <a:graphic xmlns:a="http://schemas.openxmlformats.org/drawingml/2006/main">
+              <a:graphicData uri="http://schemas.openxmlformats.org/drawingml/2006/picture">
+                <pic:pic xmlns:pic="http://schemas.openxmlformats.org/drawingml/2006/picture">
+                  <pic:nvPicPr>
+                    <pic:cNvPr id="1" name=""/>
+                    <pic:cNvPicPr/>
+                  </pic:nvPicPr>
+                  <pic:blipFill>
+                    <a:blip r:embed="rId10"/>
+                    <a:stretch>
+                      <a:fillRect/>
+                    </a:stretch>
+                  </pic:blipFill>
+                  <pic:spPr>
+                    <a:xfrm>
+                      <a:off x="0" y="0"/>
+                      <a:ext cx="5181600" cy="2527300"/>
+                    </a:xfrm>
+                    <a:prstGeom prst="rect">
+                      <a:avLst/>
+                    </a:prstGeom>
+                  </pic:spPr>
+                </pic:pic>
+              </a:graphicData>
+            </a:graphic>
+          </wp:inline>
+        </w:drawing>
+      </w:r>
+    </w:p>
+    <w:p>
+      <w:pPr>
+        <w:pStyle w:val="HTMLPreformatted"/>
+        <w:wordWrap w:val="0"/>
+        <w:textAlignment w:val="baseline"/>
+        <w:rPr>
+          <w:rFonts w:ascii="Arial" w:hAnsi="Arial" w:cs="Arial"/>
+          <w:color w:val="000000"/>
+          <w:sz w:val="22"/>
+          <w:szCs w:val="22"/>
+        </w:rPr>
+      </w:pPr>
+    </w:p>
+    <w:p>
+      <w:pPr>
+        <w:pStyle w:val="HTMLPreformatted"/>
+        <w:wordWrap w:val="0"/>
+        <w:textAlignment w:val="baseline"/>
+        <w:rPr>
+          <w:rFonts w:ascii="Arial" w:hAnsi="Arial" w:cs="Arial"/>
+          <w:color w:val="000000"/>
+          <w:sz w:val="22"/>
+          <w:szCs w:val="22"/>
+        </w:rPr>
+      </w:pPr>
+    </w:p>
+    <w:p>
+      <w:pPr>
+        <w:rPr>
+          <w:rFonts w:ascii="Times New Roman" w:eastAsia="Times New Roman" w:hAnsi="Times New Roman" w:cs="Times New Roman"/>
+        </w:rPr>
+      </w:pPr>
+    </w:p>
+    <w:p>
+      <w:pPr>
+        <w:pStyle w:val="HTMLPreformatted"/>
+        <w:wordWrap w:val="0"/>
+        <w:textAlignment w:val="baseline"/>
+        <w:rPr>
+          <w:rFonts w:ascii="Arial" w:hAnsi="Arial" w:cs="Arial"/>
+          <w:color w:val="000000"/>
+          <w:sz w:val="22"/>
+          <w:szCs w:val="22"/>
+        </w:rPr>
+      </w:pPr>
+      <w:r>
+        <w:rPr>
+          <w:rFonts w:ascii="Arial" w:hAnsi="Arial" w:cs="Arial"/>
+          <w:color w:val="000000"/>
+          <w:sz w:val="22"/>
+          <w:szCs w:val="22"/>
+        </w:rPr>
+        <w:tab/>
+      </w:r>
+      <w:bookmarkStart w:id="0" w:name="_GoBack"/>
+      <w:bookmarkEnd w:id="0"/>
+      <w:r>
+        <w:rPr>
+          <w:rFonts w:ascii="Arial" w:hAnsi="Arial" w:cs="Arial"/>
+          <w:color w:val="000000"/>
+          <w:sz w:val="22"/>
+          <w:szCs w:val="22"/>
+        </w:rPr>
+        <w:t xml:space="preserve">Train files are total to 9473 files with 41 </w:t>
+      </w:r>
+      <w:proofErr w:type="spellStart"/>
+      <w:r>
+        <w:rPr>
+          <w:rFonts w:ascii="Arial" w:hAnsi="Arial" w:cs="Arial"/>
+          <w:color w:val="000000"/>
+          <w:sz w:val="22"/>
+          <w:szCs w:val="22"/>
+        </w:rPr>
+        <w:t>labels.</w:t>
+      </w:r>
+      <w:r>
+        <w:rPr>
+          <w:rFonts w:ascii="Arial" w:hAnsi="Arial" w:cs="Arial"/>
+          <w:sz w:val="22"/>
+          <w:szCs w:val="22"/>
+        </w:rPr>
+        <w:t>Most</w:t>
+      </w:r>
+      <w:proofErr w:type="spellEnd"/>
+      <w:r>
+        <w:rPr>
+          <w:rFonts w:ascii="Arial" w:hAnsi="Arial" w:cs="Arial"/>
+          <w:sz w:val="22"/>
+          <w:szCs w:val="22"/>
+        </w:rPr>
+        <w:t xml:space="preserve"> of the classes </w:t>
+      </w:r>
+      <w:r>
+        <w:rPr>
+          <w:rFonts w:ascii="Arial" w:hAnsi="Arial" w:cs="Arial"/>
+          <w:sz w:val="22"/>
+          <w:szCs w:val="22"/>
+        </w:rPr>
+        <w:t xml:space="preserve">has number of samples 300 but minimum goes close to 100. </w:t>
+      </w:r>
+      <w:proofErr w:type="spellStart"/>
+      <w:proofErr w:type="gramStart"/>
+      <w:r>
+        <w:rPr>
+          <w:rFonts w:ascii="Arial" w:hAnsi="Arial" w:cs="Arial"/>
+          <w:sz w:val="22"/>
+          <w:szCs w:val="22"/>
+        </w:rPr>
+        <w:t>Scissors,Glockenspiel</w:t>
+      </w:r>
+      <w:proofErr w:type="spellEnd"/>
+      <w:proofErr w:type="gramEnd"/>
+      <w:r>
+        <w:rPr>
+          <w:rFonts w:ascii="Arial" w:hAnsi="Arial" w:cs="Arial"/>
+          <w:sz w:val="22"/>
+          <w:szCs w:val="22"/>
+        </w:rPr>
+        <w:t xml:space="preserve"> and Bus are least common classes, majority of most common classes are music instruments.</w:t>
+      </w:r>
+    </w:p>
+    <w:p>
+      <w:pPr>
+        <w:rPr>
+          <w:rFonts w:ascii="Times New Roman" w:eastAsia="Times New Roman" w:hAnsi="Times New Roman" w:cs="Times New Roman"/>
+        </w:rPr>
+      </w:pPr>
+    </w:p>
+    <w:p>
+      <w:pPr>
+        <w:rPr>
+          <w:rFonts w:ascii="Times New Roman" w:eastAsia="Times New Roman" w:hAnsi="Times New Roman" w:cs="Times New Roman"/>
+        </w:rPr>
+      </w:pPr>
+      <w:r>
+        <w:rPr>
+          <w:rFonts w:ascii="Times New Roman" w:eastAsia="Times New Roman" w:hAnsi="Times New Roman" w:cs="Times New Roman"/>
+        </w:rPr>
+        <w:drawing>
+          <wp:inline distT="0" distB="0" distL="0" distR="0" wp14:anchorId="500F7E44" wp14:editId="0B23B04F">
+            <wp:extent cx="5943600" cy="2232660"/>
+            <wp:effectExtent l="0" t="0" r="0" b="2540"/>
+            <wp:docPr id="2" name="Picture 2"/>
+            <wp:cNvGraphicFramePr>
+              <a:graphicFrameLocks xmlns:a="http://schemas.openxmlformats.org/drawingml/2006/main" noChangeAspect="1"/>
+            </wp:cNvGraphicFramePr>
+            <a:graphic xmlns:a="http://schemas.openxmlformats.org/drawingml/2006/main">
+              <a:graphicData uri="http://schemas.openxmlformats.org/drawingml/2006/picture">
+                <pic:pic xmlns:pic="http://schemas.openxmlformats.org/drawingml/2006/picture">
+                  <pic:nvPicPr>
+                    <pic:cNvPr id="1" name=""/>
+                    <pic:cNvPicPr/>
+                  </pic:nvPicPr>
+                  <pic:blipFill>
+                    <a:blip r:embed="rId11"/>
+                    <a:stretch>
+                      <a:fillRect/>
+                    </a:stretch>
+                  </pic:blipFill>
+                  <pic:spPr>
+                    <a:xfrm>
+                      <a:off x="0" y="0"/>
+                      <a:ext cx="5943600" cy="2232660"/>
+                    </a:xfrm>
+                    <a:prstGeom prst="rect">
+                      <a:avLst/>
+                    </a:prstGeom>
+                  </pic:spPr>
+                </pic:pic>
+              </a:graphicData>
+            </a:graphic>
+          </wp:inline>
+        </w:drawing>
       </w:r>
     </w:p>
     <w:p>
@@ -1280,6 +1664,7 @@
           <w:sz w:val="22"/>
           <w:szCs w:val="22"/>
         </w:rPr>
+        <w:lastRenderedPageBreak/>
         <w:t>Solution statement</w:t>
       </w:r>
     </w:p>
@@ -1612,6 +1997,55 @@
           <w:szCs w:val="22"/>
         </w:rPr>
         <w:t xml:space="preserve"> </w:t>
+      </w:r>
+      <w:r>
+        <w:rPr>
+          <w:rFonts w:ascii="Arial" w:eastAsia="Times New Roman" w:hAnsi="Arial" w:cs="Arial"/>
+          <w:color w:val="000000"/>
+          <w:sz w:val="22"/>
+          <w:szCs w:val="22"/>
+        </w:rPr>
+        <w:t xml:space="preserve">I’m planning to use Conv1D model from </w:t>
+      </w:r>
+      <w:proofErr w:type="spellStart"/>
+      <w:r>
+        <w:rPr>
+          <w:rFonts w:ascii="Arial" w:eastAsia="Times New Roman" w:hAnsi="Arial" w:cs="Arial"/>
+          <w:color w:val="000000"/>
+          <w:sz w:val="22"/>
+          <w:szCs w:val="22"/>
+        </w:rPr>
+        <w:t>keras</w:t>
+      </w:r>
+      <w:proofErr w:type="spellEnd"/>
+      <w:r>
+        <w:rPr>
+          <w:rFonts w:ascii="Arial" w:eastAsia="Times New Roman" w:hAnsi="Arial" w:cs="Arial"/>
+          <w:color w:val="000000"/>
+          <w:sz w:val="22"/>
+          <w:szCs w:val="22"/>
+        </w:rPr>
+        <w:t xml:space="preserve"> </w:t>
+      </w:r>
+      <w:proofErr w:type="gramStart"/>
+      <w:r>
+        <w:rPr>
+          <w:rFonts w:ascii="Arial" w:eastAsia="Times New Roman" w:hAnsi="Arial" w:cs="Arial"/>
+          <w:color w:val="000000"/>
+          <w:sz w:val="22"/>
+          <w:szCs w:val="22"/>
+        </w:rPr>
+        <w:t>package .</w:t>
+      </w:r>
+      <w:proofErr w:type="gramEnd"/>
+      <w:r>
+        <w:rPr>
+          <w:rFonts w:ascii="Arial" w:eastAsia="Times New Roman" w:hAnsi="Arial" w:cs="Arial"/>
+          <w:color w:val="000000"/>
+          <w:sz w:val="22"/>
+          <w:szCs w:val="22"/>
+        </w:rPr>
+        <w:t xml:space="preserve"> For benchmark I would use few layers.</w:t>
       </w:r>
     </w:p>
     <w:p>
@@ -1748,7 +2182,7 @@
                     <pic:cNvPicPr/>
                   </pic:nvPicPr>
                   <pic:blipFill>
-                    <a:blip r:embed="rId9">
+                    <a:blip r:embed="rId12">
                       <a:extLst>
                         <a:ext uri="{28A0092B-C50C-407E-A947-70E740481C1C}">
                           <a14:useLocalDpi xmlns:a14="http://schemas.microsoft.com/office/drawing/2010/main" val="0"/>
@@ -1909,7 +2343,7 @@
           <w:rFonts w:ascii="Times New Roman" w:eastAsia="Times New Roman" w:hAnsi="Times New Roman" w:cs="Times New Roman"/>
         </w:rPr>
       </w:pPr>
-      <w:hyperlink r:id="rId10" w:history="1">
+      <w:hyperlink r:id="rId13" w:history="1">
         <w:r>
           <w:rPr>
             <w:rStyle w:val="Hyperlink"/>
@@ -2165,7 +2599,55 @@
           <w:sz w:val="22"/>
           <w:szCs w:val="22"/>
         </w:rPr>
-        <w:t>Look for outliers</w:t>
+        <w:t>Length of audio file for training has to be standardized</w:t>
+      </w:r>
+    </w:p>
+    <w:p>
+      <w:pPr>
+        <w:numPr>
+          <w:ilvl w:val="3"/>
+          <w:numId w:val="2"/>
+        </w:numPr>
+        <w:textAlignment w:val="baseline"/>
+        <w:rPr>
+          <w:rFonts w:ascii="Arial" w:eastAsia="Times New Roman" w:hAnsi="Arial" w:cs="Arial"/>
+          <w:color w:val="000000"/>
+          <w:sz w:val="22"/>
+          <w:szCs w:val="22"/>
+        </w:rPr>
+      </w:pPr>
+      <w:r>
+        <w:rPr>
+          <w:rFonts w:ascii="Arial" w:eastAsia="Times New Roman" w:hAnsi="Arial" w:cs="Arial"/>
+          <w:color w:val="000000"/>
+          <w:sz w:val="22"/>
+          <w:szCs w:val="22"/>
+        </w:rPr>
+        <w:t xml:space="preserve">Either smallest length of all files could be used </w:t>
+      </w:r>
+    </w:p>
+    <w:p>
+      <w:pPr>
+        <w:numPr>
+          <w:ilvl w:val="3"/>
+          <w:numId w:val="2"/>
+        </w:numPr>
+        <w:textAlignment w:val="baseline"/>
+        <w:rPr>
+          <w:rFonts w:ascii="Arial" w:eastAsia="Times New Roman" w:hAnsi="Arial" w:cs="Arial"/>
+          <w:color w:val="000000"/>
+          <w:sz w:val="22"/>
+          <w:szCs w:val="22"/>
+        </w:rPr>
+      </w:pPr>
+      <w:r>
+        <w:rPr>
+          <w:rFonts w:ascii="Arial" w:eastAsia="Times New Roman" w:hAnsi="Arial" w:cs="Arial"/>
+          <w:color w:val="000000"/>
+          <w:sz w:val="22"/>
+          <w:szCs w:val="22"/>
+        </w:rPr>
+        <w:t>Smallest file is very small, a standard audio length has to be used for smaller files padding has to be applied.</w:t>
       </w:r>
     </w:p>
     <w:p>
@@ -2189,7 +2671,7 @@
           <w:sz w:val="22"/>
           <w:szCs w:val="22"/>
         </w:rPr>
-        <w:t>Normalization</w:t>
+        <w:t>Look for outliers</w:t>
       </w:r>
     </w:p>
     <w:p>
@@ -2213,6 +2695,30 @@
           <w:sz w:val="22"/>
           <w:szCs w:val="22"/>
         </w:rPr>
+        <w:t>Normalization</w:t>
+      </w:r>
+    </w:p>
+    <w:p>
+      <w:pPr>
+        <w:numPr>
+          <w:ilvl w:val="2"/>
+          <w:numId w:val="2"/>
+        </w:numPr>
+        <w:textAlignment w:val="baseline"/>
+        <w:rPr>
+          <w:rFonts w:ascii="Arial" w:eastAsia="Times New Roman" w:hAnsi="Arial" w:cs="Arial"/>
+          <w:color w:val="000000"/>
+          <w:sz w:val="22"/>
+          <w:szCs w:val="22"/>
+        </w:rPr>
+      </w:pPr>
+      <w:r>
+        <w:rPr>
+          <w:rFonts w:ascii="Arial" w:eastAsia="Times New Roman" w:hAnsi="Arial" w:cs="Arial"/>
+          <w:color w:val="000000"/>
+          <w:sz w:val="22"/>
+          <w:szCs w:val="22"/>
+        </w:rPr>
         <w:t>Split data into train and test</w:t>
       </w:r>
     </w:p>
@@ -2263,6 +2769,90 @@
         </w:rPr>
         <w:t>Design CNN architecture</w:t>
       </w:r>
+      <w:r>
+        <w:rPr>
+          <w:rFonts w:ascii="Arial" w:eastAsia="Times New Roman" w:hAnsi="Arial" w:cs="Arial"/>
+          <w:color w:val="000000"/>
+          <w:sz w:val="22"/>
+          <w:szCs w:val="22"/>
+        </w:rPr>
+        <w:t xml:space="preserve"> with following layers</w:t>
+      </w:r>
+    </w:p>
+    <w:p>
+      <w:pPr>
+        <w:numPr>
+          <w:ilvl w:val="3"/>
+          <w:numId w:val="2"/>
+        </w:numPr>
+        <w:textAlignment w:val="baseline"/>
+        <w:rPr>
+          <w:rFonts w:ascii="Arial" w:eastAsia="Times New Roman" w:hAnsi="Arial" w:cs="Arial"/>
+          <w:color w:val="000000"/>
+          <w:sz w:val="22"/>
+          <w:szCs w:val="22"/>
+        </w:rPr>
+      </w:pPr>
+      <w:r>
+        <w:rPr>
+          <w:rFonts w:ascii="Arial" w:eastAsia="Times New Roman" w:hAnsi="Arial" w:cs="Arial"/>
+          <w:color w:val="000000"/>
+          <w:sz w:val="22"/>
+          <w:szCs w:val="22"/>
+        </w:rPr>
+        <w:t>Conv1D</w:t>
+      </w:r>
+    </w:p>
+    <w:p>
+      <w:pPr>
+        <w:numPr>
+          <w:ilvl w:val="3"/>
+          <w:numId w:val="2"/>
+        </w:numPr>
+        <w:textAlignment w:val="baseline"/>
+        <w:rPr>
+          <w:rFonts w:ascii="Arial" w:eastAsia="Times New Roman" w:hAnsi="Arial" w:cs="Arial"/>
+          <w:color w:val="000000"/>
+          <w:sz w:val="22"/>
+          <w:szCs w:val="22"/>
+        </w:rPr>
+      </w:pPr>
+      <w:proofErr w:type="spellStart"/>
+      <w:r>
+        <w:rPr>
+          <w:rFonts w:ascii="Arial" w:eastAsia="Times New Roman" w:hAnsi="Arial" w:cs="Arial"/>
+          <w:color w:val="000000"/>
+          <w:sz w:val="22"/>
+          <w:szCs w:val="22"/>
+        </w:rPr>
+        <w:t>MaxPooling</w:t>
+      </w:r>
+      <w:proofErr w:type="spellEnd"/>
+    </w:p>
+    <w:p>
+      <w:pPr>
+        <w:numPr>
+          <w:ilvl w:val="3"/>
+          <w:numId w:val="2"/>
+        </w:numPr>
+        <w:textAlignment w:val="baseline"/>
+        <w:rPr>
+          <w:rFonts w:ascii="Arial" w:eastAsia="Times New Roman" w:hAnsi="Arial" w:cs="Arial"/>
+          <w:color w:val="000000"/>
+          <w:sz w:val="22"/>
+          <w:szCs w:val="22"/>
+        </w:rPr>
+      </w:pPr>
+      <w:r>
+        <w:rPr>
+          <w:rFonts w:ascii="Arial" w:eastAsia="Times New Roman" w:hAnsi="Arial" w:cs="Arial"/>
+          <w:color w:val="000000"/>
+          <w:sz w:val="22"/>
+          <w:szCs w:val="22"/>
+        </w:rPr>
+        <w:lastRenderedPageBreak/>
+        <w:t>dropout</w:t>
+      </w:r>
     </w:p>
     <w:p>
       <w:pPr>
@@ -2278,8 +2868,6 @@
           <w:szCs w:val="22"/>
         </w:rPr>
       </w:pPr>
-      <w:bookmarkStart w:id="0" w:name="_GoBack"/>
-      <w:bookmarkEnd w:id="0"/>
       <w:r>
         <w:rPr>
           <w:rFonts w:ascii="Arial" w:eastAsia="Times New Roman" w:hAnsi="Arial" w:cs="Arial"/>
@@ -2335,7 +2923,6 @@
           <w:sz w:val="22"/>
           <w:szCs w:val="22"/>
         </w:rPr>
-        <w:lastRenderedPageBreak/>
         <w:t>Fine Tune hyper parameters</w:t>
       </w:r>
     </w:p>
@@ -2773,7 +3360,7 @@
       </w:lvl>
     </w:lvlOverride>
     <w:lvlOverride w:ilvl="3">
-      <w:lvl w:ilvl="3" w:tentative="1">
+      <w:lvl w:ilvl="3">
         <w:start w:val="1"/>
         <w:numFmt w:val="decimal"/>
         <w:lvlText w:val="%4."/>
@@ -3358,6 +3945,51 @@
       <w:contextualSpacing/>
     </w:pPr>
   </w:style>
+  <w:style w:type="paragraph" w:styleId="HTMLPreformatted">
+    <w:name w:val="HTML Preformatted"/>
+    <w:basedOn w:val="Normal"/>
+    <w:link w:val="HTMLPreformattedChar"/>
+    <w:uiPriority w:val="99"/>
+    <w:unhideWhenUsed/>
+    <w:rsid w:val="00311AD1"/>
+    <w:pPr>
+      <w:tabs>
+        <w:tab w:val="left" w:pos="916"/>
+        <w:tab w:val="left" w:pos="1832"/>
+        <w:tab w:val="left" w:pos="2748"/>
+        <w:tab w:val="left" w:pos="3664"/>
+        <w:tab w:val="left" w:pos="4580"/>
+        <w:tab w:val="left" w:pos="5496"/>
+        <w:tab w:val="left" w:pos="6412"/>
+        <w:tab w:val="left" w:pos="7328"/>
+        <w:tab w:val="left" w:pos="8244"/>
+        <w:tab w:val="left" w:pos="9160"/>
+        <w:tab w:val="left" w:pos="10076"/>
+        <w:tab w:val="left" w:pos="10992"/>
+        <w:tab w:val="left" w:pos="11908"/>
+        <w:tab w:val="left" w:pos="12824"/>
+        <w:tab w:val="left" w:pos="13740"/>
+        <w:tab w:val="left" w:pos="14656"/>
+      </w:tabs>
+    </w:pPr>
+    <w:rPr>
+      <w:rFonts w:ascii="Courier New" w:eastAsia="Times New Roman" w:hAnsi="Courier New" w:cs="Courier New"/>
+      <w:sz w:val="20"/>
+      <w:szCs w:val="20"/>
+    </w:rPr>
+  </w:style>
+  <w:style w:type="character" w:customStyle="1" w:styleId="HTMLPreformattedChar">
+    <w:name w:val="HTML Preformatted Char"/>
+    <w:basedOn w:val="DefaultParagraphFont"/>
+    <w:link w:val="HTMLPreformatted"/>
+    <w:uiPriority w:val="99"/>
+    <w:rsid w:val="00311AD1"/>
+    <w:rPr>
+      <w:rFonts w:ascii="Courier New" w:eastAsia="Times New Roman" w:hAnsi="Courier New" w:cs="Courier New"/>
+      <w:sz w:val="20"/>
+      <w:szCs w:val="20"/>
+    </w:rPr>
+  </w:style>
 </w:styles>
 </file>
 

</xml_diff>